<commit_message>
Update Script for climate film.docx
</commit_message>
<xml_diff>
--- a/Others/Script for climate film.docx
+++ b/Others/Script for climate film.docx
@@ -38,6 +38,30 @@
         <w:jc w:val="both"/>
         <w:rPr>
           <w:rFonts w:hint="default" w:ascii="Arial" w:hAnsi="Arial" w:cs="Arial"/>
+          <w:b/>
+          <w:bCs/>
+          <w:sz w:val="24"/>
+          <w:szCs w:val="24"/>
+          <w:lang w:val="en-US"/>
+        </w:rPr>
+      </w:pPr>
+      <w:r>
+        <w:rPr>
+          <w:rFonts w:hint="default" w:ascii="Arial" w:hAnsi="Arial" w:cs="Arial"/>
+          <w:b/>
+          <w:bCs/>
+          <w:sz w:val="24"/>
+          <w:szCs w:val="24"/>
+          <w:lang w:val="en-US"/>
+        </w:rPr>
+        <w:t>=== SCENE 1 ===</w:t>
+      </w:r>
+    </w:p>
+    <w:p>
+      <w:pPr>
+        <w:jc w:val="both"/>
+        <w:rPr>
+          <w:rFonts w:hint="default" w:ascii="Arial" w:hAnsi="Arial" w:cs="Arial"/>
           <w:sz w:val="24"/>
           <w:szCs w:val="24"/>
           <w:lang w:val="en-PH"/>
@@ -243,7 +267,25 @@
           <w:szCs w:val="24"/>
           <w:lang w:val="en-PH"/>
         </w:rPr>
-        <w:t>: O maglulunch break na, pumunta ka na dito at magluluto na tayo.</w:t>
+        <w:t xml:space="preserve">: </w:t>
+      </w:r>
+      <w:r>
+        <w:rPr>
+          <w:rFonts w:hint="default" w:ascii="Arial" w:hAnsi="Arial" w:cs="Arial"/>
+          <w:sz w:val="24"/>
+          <w:szCs w:val="24"/>
+          <w:lang w:val="en-US"/>
+        </w:rPr>
+        <w:t xml:space="preserve">[nasa phone] </w:t>
+      </w:r>
+      <w:r>
+        <w:rPr>
+          <w:rFonts w:hint="default" w:ascii="Arial" w:hAnsi="Arial" w:cs="Arial"/>
+          <w:sz w:val="24"/>
+          <w:szCs w:val="24"/>
+          <w:lang w:val="en-PH"/>
+        </w:rPr>
+        <w:t>O maglulunch break na, pumunta ka na dito at magluluto na tayo.</w:t>
       </w:r>
     </w:p>
     <w:p>
@@ -365,6 +407,41 @@
         <w:jc w:val="both"/>
         <w:rPr>
           <w:rFonts w:hint="default" w:ascii="Arial" w:hAnsi="Arial" w:cs="Arial"/>
+          <w:b/>
+          <w:bCs/>
+          <w:sz w:val="24"/>
+          <w:szCs w:val="24"/>
+          <w:lang w:val="en-US"/>
+        </w:rPr>
+      </w:pPr>
+      <w:r>
+        <w:rPr>
+          <w:rFonts w:hint="default" w:ascii="Arial" w:hAnsi="Arial" w:cs="Arial"/>
+          <w:b/>
+          <w:bCs/>
+          <w:sz w:val="24"/>
+          <w:szCs w:val="24"/>
+          <w:lang w:val="en-US"/>
+        </w:rPr>
+        <w:t>=== SCENE 2 ===</w:t>
+      </w:r>
+    </w:p>
+    <w:p>
+      <w:pPr>
+        <w:jc w:val="both"/>
+        <w:rPr>
+          <w:rFonts w:hint="default" w:ascii="Arial" w:hAnsi="Arial" w:cs="Arial"/>
+          <w:sz w:val="24"/>
+          <w:szCs w:val="24"/>
+          <w:lang w:val="en-PH"/>
+        </w:rPr>
+      </w:pPr>
+    </w:p>
+    <w:p>
+      <w:pPr>
+        <w:jc w:val="both"/>
+        <w:rPr>
+          <w:rFonts w:hint="default" w:ascii="Arial" w:hAnsi="Arial" w:cs="Arial"/>
           <w:sz w:val="24"/>
           <w:szCs w:val="24"/>
           <w:lang w:val="en-PH"/>
@@ -728,7 +805,7 @@
           <w:rFonts w:hint="default" w:ascii="Arial" w:hAnsi="Arial" w:cs="Arial"/>
           <w:sz w:val="24"/>
           <w:szCs w:val="24"/>
-          <w:lang w:val="en-PH"/>
+          <w:lang w:val="en-US"/>
         </w:rPr>
       </w:pPr>
       <w:r>
@@ -740,6 +817,424 @@
         </w:rPr>
         <w:t>*Medium shot. Iseserve ung pagkain sa customer.</w:t>
       </w:r>
+      <w:r>
+        <w:rPr>
+          <w:rFonts w:hint="default" w:ascii="Arial" w:hAnsi="Arial" w:cs="Arial"/>
+          <w:sz w:val="24"/>
+          <w:szCs w:val="24"/>
+          <w:lang w:val="en-US"/>
+        </w:rPr>
+        <w:t xml:space="preserve"> Susundan ng camera ang customer habang pumupunta siya sa mga tables ng karinderya ng MC na maraming kumakain.</w:t>
+      </w:r>
+    </w:p>
+    <w:p>
+      <w:pPr>
+        <w:jc w:val="both"/>
+        <w:rPr>
+          <w:rFonts w:hint="default" w:ascii="Arial" w:hAnsi="Arial" w:cs="Arial"/>
+          <w:sz w:val="24"/>
+          <w:szCs w:val="24"/>
+          <w:lang w:val="en-US"/>
+        </w:rPr>
+      </w:pPr>
+    </w:p>
+    <w:p>
+      <w:pPr>
+        <w:jc w:val="both"/>
+        <w:rPr>
+          <w:rFonts w:hint="default" w:ascii="Arial" w:hAnsi="Arial" w:cs="Arial"/>
+          <w:sz w:val="24"/>
+          <w:szCs w:val="24"/>
+          <w:lang w:val="en-US"/>
+        </w:rPr>
+      </w:pPr>
+      <w:r>
+        <w:rPr>
+          <w:rFonts w:hint="default" w:ascii="Arial" w:hAnsi="Arial" w:cs="Arial"/>
+          <w:sz w:val="24"/>
+          <w:szCs w:val="24"/>
+          <w:lang w:val="en-US"/>
+        </w:rPr>
+        <w:t>*Medium shot. Makikita na nagboboom ang business ni MC kaya mapapangiti na lang siya.</w:t>
+      </w:r>
+    </w:p>
+    <w:p>
+      <w:pPr>
+        <w:jc w:val="both"/>
+        <w:rPr>
+          <w:rFonts w:hint="default" w:ascii="Arial" w:hAnsi="Arial" w:cs="Arial"/>
+          <w:sz w:val="24"/>
+          <w:szCs w:val="24"/>
+          <w:lang w:val="en-US"/>
+        </w:rPr>
+      </w:pPr>
+    </w:p>
+    <w:p>
+      <w:pPr>
+        <w:jc w:val="both"/>
+        <w:rPr>
+          <w:rFonts w:hint="default" w:ascii="Arial" w:hAnsi="Arial" w:cs="Arial"/>
+          <w:sz w:val="24"/>
+          <w:szCs w:val="24"/>
+          <w:lang w:val="en-US"/>
+        </w:rPr>
+      </w:pPr>
+      <w:r>
+        <w:rPr>
+          <w:rFonts w:hint="default" w:ascii="Arial" w:hAnsi="Arial" w:cs="Arial"/>
+          <w:sz w:val="24"/>
+          <w:szCs w:val="24"/>
+          <w:lang w:val="en-US"/>
+        </w:rPr>
+        <w:t>*Fade out.</w:t>
+      </w:r>
+    </w:p>
+    <w:p>
+      <w:pPr>
+        <w:jc w:val="both"/>
+        <w:rPr>
+          <w:rFonts w:hint="default" w:ascii="Arial" w:hAnsi="Arial" w:cs="Arial"/>
+          <w:sz w:val="24"/>
+          <w:szCs w:val="24"/>
+          <w:lang w:val="en-US"/>
+        </w:rPr>
+      </w:pPr>
+    </w:p>
+    <w:p>
+      <w:pPr>
+        <w:jc w:val="both"/>
+        <w:rPr>
+          <w:rFonts w:hint="default" w:ascii="Arial" w:hAnsi="Arial" w:cs="Arial"/>
+          <w:sz w:val="24"/>
+          <w:szCs w:val="24"/>
+          <w:lang w:val="en-US"/>
+        </w:rPr>
+      </w:pPr>
+    </w:p>
+    <w:p>
+      <w:pPr>
+        <w:jc w:val="both"/>
+        <w:rPr>
+          <w:rFonts w:hint="default" w:ascii="Arial" w:hAnsi="Arial" w:cs="Arial"/>
+          <w:b/>
+          <w:bCs/>
+          <w:sz w:val="24"/>
+          <w:szCs w:val="24"/>
+          <w:lang w:val="en-US"/>
+        </w:rPr>
+      </w:pPr>
+      <w:r>
+        <w:rPr>
+          <w:rFonts w:hint="default" w:ascii="Arial" w:hAnsi="Arial" w:cs="Arial"/>
+          <w:b/>
+          <w:bCs/>
+          <w:sz w:val="24"/>
+          <w:szCs w:val="24"/>
+          <w:lang w:val="en-US"/>
+        </w:rPr>
+        <w:t>=== SCENE 3 ===</w:t>
+      </w:r>
+    </w:p>
+    <w:p>
+      <w:pPr>
+        <w:jc w:val="both"/>
+        <w:rPr>
+          <w:rFonts w:hint="default" w:ascii="Arial" w:hAnsi="Arial" w:cs="Arial"/>
+          <w:sz w:val="24"/>
+          <w:szCs w:val="24"/>
+          <w:lang w:val="en-US"/>
+        </w:rPr>
+      </w:pPr>
+    </w:p>
+    <w:p>
+      <w:pPr>
+        <w:jc w:val="both"/>
+        <w:rPr>
+          <w:rFonts w:hint="default" w:ascii="Arial" w:hAnsi="Arial" w:cs="Arial"/>
+          <w:sz w:val="24"/>
+          <w:szCs w:val="24"/>
+          <w:lang w:val="en-US"/>
+        </w:rPr>
+      </w:pPr>
+    </w:p>
+    <w:p>
+      <w:pPr>
+        <w:jc w:val="both"/>
+        <w:rPr>
+          <w:rFonts w:hint="default" w:ascii="Arial" w:hAnsi="Arial" w:cs="Arial"/>
+          <w:sz w:val="24"/>
+          <w:szCs w:val="24"/>
+          <w:lang w:val="en-US"/>
+        </w:rPr>
+      </w:pPr>
+      <w:r>
+        <w:rPr>
+          <w:rFonts w:hint="default" w:ascii="Arial" w:hAnsi="Arial" w:cs="Arial"/>
+          <w:sz w:val="24"/>
+          <w:szCs w:val="24"/>
+          <w:lang w:val="en-US"/>
+        </w:rPr>
+        <w:t>*Fade in. Magigising si MC. Magtotoothbrush. Basta morning routine niya. Mabilis lang dapat to.</w:t>
+      </w:r>
+    </w:p>
+    <w:p>
+      <w:pPr>
+        <w:jc w:val="both"/>
+        <w:rPr>
+          <w:rFonts w:hint="default" w:ascii="Arial" w:hAnsi="Arial" w:cs="Arial"/>
+          <w:sz w:val="24"/>
+          <w:szCs w:val="24"/>
+          <w:lang w:val="en-US"/>
+        </w:rPr>
+      </w:pPr>
+    </w:p>
+    <w:p>
+      <w:pPr>
+        <w:jc w:val="both"/>
+        <w:rPr>
+          <w:rFonts w:hint="default" w:ascii="Arial" w:hAnsi="Arial" w:cs="Arial"/>
+          <w:sz w:val="24"/>
+          <w:szCs w:val="24"/>
+          <w:lang w:val="en-US"/>
+        </w:rPr>
+      </w:pPr>
+      <w:r>
+        <w:rPr>
+          <w:rFonts w:hint="default" w:ascii="Arial" w:hAnsi="Arial" w:cs="Arial"/>
+          <w:sz w:val="24"/>
+          <w:szCs w:val="24"/>
+          <w:lang w:val="en-US"/>
+        </w:rPr>
+        <w:t>*Medium shot. Magchecheck siya ng social media.</w:t>
+      </w:r>
+    </w:p>
+    <w:p>
+      <w:pPr>
+        <w:jc w:val="both"/>
+        <w:rPr>
+          <w:rFonts w:hint="default" w:ascii="Arial" w:hAnsi="Arial" w:cs="Arial"/>
+          <w:sz w:val="24"/>
+          <w:szCs w:val="24"/>
+          <w:lang w:val="en-US"/>
+        </w:rPr>
+      </w:pPr>
+    </w:p>
+    <w:p>
+      <w:pPr>
+        <w:jc w:val="both"/>
+        <w:rPr>
+          <w:rFonts w:hint="default" w:ascii="Arial" w:hAnsi="Arial" w:cs="Arial"/>
+          <w:sz w:val="24"/>
+          <w:szCs w:val="24"/>
+          <w:lang w:val="en-US"/>
+        </w:rPr>
+      </w:pPr>
+      <w:r>
+        <w:rPr>
+          <w:rFonts w:hint="default" w:ascii="Arial" w:hAnsi="Arial" w:cs="Arial"/>
+          <w:sz w:val="24"/>
+          <w:szCs w:val="24"/>
+          <w:lang w:val="en-US"/>
+        </w:rPr>
+        <w:t>*Over the shoulder. Phone POV. Makikita niya na sobrang taas ng temperature. Nagsuspend ng klase ang school nila.</w:t>
+      </w:r>
+    </w:p>
+    <w:p>
+      <w:pPr>
+        <w:jc w:val="both"/>
+        <w:rPr>
+          <w:rFonts w:hint="default" w:ascii="Arial" w:hAnsi="Arial" w:cs="Arial"/>
+          <w:sz w:val="24"/>
+          <w:szCs w:val="24"/>
+          <w:lang w:val="en-US"/>
+        </w:rPr>
+      </w:pPr>
+    </w:p>
+    <w:p>
+      <w:pPr>
+        <w:jc w:val="both"/>
+        <w:rPr>
+          <w:rFonts w:hint="default" w:ascii="Arial" w:hAnsi="Arial" w:cs="Arial"/>
+          <w:sz w:val="24"/>
+          <w:szCs w:val="24"/>
+          <w:lang w:val="en-US"/>
+        </w:rPr>
+      </w:pPr>
+      <w:r>
+        <w:rPr>
+          <w:rFonts w:hint="default" w:ascii="Arial" w:hAnsi="Arial" w:cs="Arial"/>
+          <w:sz w:val="24"/>
+          <w:szCs w:val="24"/>
+          <w:lang w:val="en-US"/>
+        </w:rPr>
+        <w:t>*Medium shot. Reaction ng MC</w:t>
+      </w:r>
+    </w:p>
+    <w:p>
+      <w:pPr>
+        <w:jc w:val="both"/>
+        <w:rPr>
+          <w:rFonts w:hint="default" w:ascii="Arial" w:hAnsi="Arial" w:cs="Arial"/>
+          <w:sz w:val="24"/>
+          <w:szCs w:val="24"/>
+          <w:lang w:val="en-US"/>
+        </w:rPr>
+      </w:pPr>
+    </w:p>
+    <w:p>
+      <w:pPr>
+        <w:jc w:val="both"/>
+        <w:rPr>
+          <w:rFonts w:hint="default" w:ascii="Arial" w:hAnsi="Arial" w:cs="Arial"/>
+          <w:sz w:val="24"/>
+          <w:szCs w:val="24"/>
+          <w:lang w:val="en-US"/>
+        </w:rPr>
+      </w:pPr>
+      <w:r>
+        <w:rPr>
+          <w:rFonts w:hint="default" w:ascii="Arial" w:hAnsi="Arial" w:cs="Arial"/>
+          <w:sz w:val="24"/>
+          <w:szCs w:val="24"/>
+          <w:lang w:val="en-US"/>
+        </w:rPr>
+        <w:t>*Over the shoulder. Phone POV. Magsscroll siya. May mapapanood siyang news clip.</w:t>
+      </w:r>
+    </w:p>
+    <w:p>
+      <w:pPr>
+        <w:jc w:val="both"/>
+        <w:rPr>
+          <w:rFonts w:hint="default" w:ascii="Arial" w:hAnsi="Arial" w:cs="Arial"/>
+          <w:sz w:val="24"/>
+          <w:szCs w:val="24"/>
+          <w:lang w:val="en-US"/>
+        </w:rPr>
+      </w:pPr>
+    </w:p>
+    <w:p>
+      <w:pPr>
+        <w:jc w:val="both"/>
+        <w:rPr>
+          <w:rFonts w:hint="default" w:ascii="Arial" w:hAnsi="Arial" w:cs="Arial"/>
+          <w:sz w:val="24"/>
+          <w:szCs w:val="24"/>
+          <w:lang w:val="en-US"/>
+        </w:rPr>
+      </w:pPr>
+      <w:r>
+        <w:rPr>
+          <w:rFonts w:hint="default" w:ascii="Arial" w:hAnsi="Arial" w:cs="Arial"/>
+          <w:sz w:val="24"/>
+          <w:szCs w:val="24"/>
+          <w:lang w:val="en-US"/>
+        </w:rPr>
+        <w:t>*Establishing shot sa school. Walang estudyante. May sizzling sfx to emphasize heat. Nasa background ang audio ng pinapanood na news clip ni mc</w:t>
+      </w:r>
+    </w:p>
+    <w:p>
+      <w:pPr>
+        <w:jc w:val="both"/>
+        <w:rPr>
+          <w:rFonts w:hint="default" w:ascii="Arial" w:hAnsi="Arial" w:cs="Arial"/>
+          <w:sz w:val="24"/>
+          <w:szCs w:val="24"/>
+          <w:lang w:val="en-US"/>
+        </w:rPr>
+      </w:pPr>
+    </w:p>
+    <w:p>
+      <w:pPr>
+        <w:jc w:val="both"/>
+        <w:rPr>
+          <w:rFonts w:hint="default" w:ascii="Arial" w:hAnsi="Arial" w:cs="Arial"/>
+          <w:sz w:val="24"/>
+          <w:szCs w:val="24"/>
+          <w:lang w:val="en-US"/>
+        </w:rPr>
+      </w:pPr>
+      <w:r>
+        <w:rPr>
+          <w:rFonts w:hint="default" w:ascii="Arial" w:hAnsi="Arial" w:cs="Arial"/>
+          <w:sz w:val="24"/>
+          <w:szCs w:val="24"/>
+          <w:lang w:val="en-US"/>
+        </w:rPr>
+        <w:t xml:space="preserve">*Shot sa kalsada. Preferably walang kotseng nadaan. Sizzling sfx. </w:t>
+      </w:r>
+    </w:p>
+    <w:p>
+      <w:pPr>
+        <w:jc w:val="both"/>
+        <w:rPr>
+          <w:rFonts w:hint="default" w:ascii="Arial" w:hAnsi="Arial" w:cs="Arial"/>
+          <w:sz w:val="24"/>
+          <w:szCs w:val="24"/>
+          <w:lang w:val="en-US"/>
+        </w:rPr>
+      </w:pPr>
+    </w:p>
+    <w:p>
+      <w:pPr>
+        <w:jc w:val="both"/>
+        <w:rPr>
+          <w:rFonts w:hint="default" w:ascii="Arial" w:hAnsi="Arial" w:cs="Arial"/>
+          <w:sz w:val="24"/>
+          <w:szCs w:val="24"/>
+          <w:lang w:val="en-US"/>
+        </w:rPr>
+      </w:pPr>
+      <w:r>
+        <w:rPr>
+          <w:rFonts w:hint="default" w:ascii="Arial" w:hAnsi="Arial" w:cs="Arial"/>
+          <w:sz w:val="24"/>
+          <w:szCs w:val="24"/>
+          <w:lang w:val="en-US"/>
+        </w:rPr>
+        <w:t>*Medium shot. Mapapatingin sa labas si MC. Titingala siya at titignan ung araw.</w:t>
+      </w:r>
+    </w:p>
+    <w:p>
+      <w:pPr>
+        <w:jc w:val="both"/>
+        <w:rPr>
+          <w:rFonts w:hint="default" w:ascii="Arial" w:hAnsi="Arial" w:cs="Arial"/>
+          <w:sz w:val="24"/>
+          <w:szCs w:val="24"/>
+          <w:lang w:val="en-US"/>
+        </w:rPr>
+      </w:pPr>
+    </w:p>
+    <w:p>
+      <w:pPr>
+        <w:jc w:val="both"/>
+        <w:rPr>
+          <w:rFonts w:hint="default" w:ascii="Arial" w:hAnsi="Arial" w:cs="Arial"/>
+          <w:sz w:val="24"/>
+          <w:szCs w:val="24"/>
+          <w:lang w:val="en-US"/>
+        </w:rPr>
+      </w:pPr>
+      <w:r>
+        <w:rPr>
+          <w:rFonts w:hint="default" w:ascii="Arial" w:hAnsi="Arial" w:cs="Arial"/>
+          <w:sz w:val="24"/>
+          <w:szCs w:val="24"/>
+          <w:lang w:val="en-US"/>
+        </w:rPr>
+        <w:t>*Full shot sa araw. Sizzling sfx.</w:t>
+      </w:r>
+    </w:p>
+    <w:p>
+      <w:pPr>
+        <w:jc w:val="both"/>
+        <w:rPr>
+          <w:rFonts w:hint="default" w:ascii="Arial" w:hAnsi="Arial" w:cs="Arial"/>
+          <w:sz w:val="24"/>
+          <w:szCs w:val="24"/>
+          <w:lang w:val="en-US"/>
+        </w:rPr>
+      </w:pPr>
       <w:bookmarkStart w:id="0" w:name="_GoBack"/>
       <w:bookmarkEnd w:id="0"/>
     </w:p>
@@ -750,7 +1245,93 @@
           <w:rFonts w:hint="default" w:ascii="Arial" w:hAnsi="Arial" w:cs="Arial"/>
           <w:sz w:val="24"/>
           <w:szCs w:val="24"/>
-          <w:lang w:val="en-PH"/>
+          <w:lang w:val="en-US"/>
+        </w:rPr>
+      </w:pPr>
+      <w:r>
+        <w:rPr>
+          <w:rFonts w:hint="default" w:ascii="Arial" w:hAnsi="Arial" w:cs="Arial"/>
+          <w:sz w:val="24"/>
+          <w:szCs w:val="24"/>
+          <w:lang w:val="en-US"/>
+        </w:rPr>
+        <w:t>*Full shot. Karinderya ni MC. Walang nakain.</w:t>
+      </w:r>
+    </w:p>
+    <w:p>
+      <w:pPr>
+        <w:jc w:val="both"/>
+        <w:rPr>
+          <w:rFonts w:hint="default" w:ascii="Arial" w:hAnsi="Arial" w:cs="Arial"/>
+          <w:sz w:val="24"/>
+          <w:szCs w:val="24"/>
+          <w:lang w:val="en-US"/>
+        </w:rPr>
+      </w:pPr>
+    </w:p>
+    <w:p>
+      <w:pPr>
+        <w:jc w:val="both"/>
+        <w:rPr>
+          <w:rFonts w:hint="default" w:ascii="Arial" w:hAnsi="Arial" w:cs="Arial"/>
+          <w:sz w:val="24"/>
+          <w:szCs w:val="24"/>
+          <w:lang w:val="en-US"/>
+        </w:rPr>
+      </w:pPr>
+    </w:p>
+    <w:p>
+      <w:pPr>
+        <w:jc w:val="both"/>
+        <w:rPr>
+          <w:rFonts w:hint="default" w:ascii="Arial" w:hAnsi="Arial" w:cs="Arial"/>
+          <w:sz w:val="24"/>
+          <w:szCs w:val="24"/>
+          <w:lang w:val="en-US"/>
+        </w:rPr>
+      </w:pPr>
+    </w:p>
+    <w:p>
+      <w:pPr>
+        <w:jc w:val="both"/>
+        <w:rPr>
+          <w:rFonts w:hint="default" w:ascii="Arial" w:hAnsi="Arial" w:cs="Arial"/>
+          <w:sz w:val="24"/>
+          <w:szCs w:val="24"/>
+          <w:lang w:val="en-US"/>
+        </w:rPr>
+      </w:pPr>
+    </w:p>
+    <w:p>
+      <w:pPr>
+        <w:jc w:val="both"/>
+        <w:rPr>
+          <w:rFonts w:hint="default" w:ascii="Arial" w:hAnsi="Arial" w:cs="Arial"/>
+          <w:sz w:val="24"/>
+          <w:szCs w:val="24"/>
+          <w:lang w:val="en-US"/>
+        </w:rPr>
+      </w:pPr>
+    </w:p>
+    <w:p>
+      <w:pPr>
+        <w:jc w:val="both"/>
+        <w:rPr>
+          <w:rFonts w:hint="default" w:ascii="Arial" w:hAnsi="Arial" w:cs="Arial"/>
+          <w:sz w:val="24"/>
+          <w:szCs w:val="24"/>
+          <w:lang w:val="en-US"/>
+        </w:rPr>
+      </w:pPr>
+    </w:p>
+    <w:p>
+      <w:pPr>
+        <w:jc w:val="both"/>
+        <w:rPr>
+          <w:rFonts w:hint="default" w:ascii="Arial" w:hAnsi="Arial" w:cs="Arial"/>
+          <w:sz w:val="24"/>
+          <w:szCs w:val="24"/>
+          <w:lang w:val="en-US"/>
         </w:rPr>
       </w:pPr>
     </w:p>
@@ -944,7 +1525,7 @@
     <w:lsdException w:unhideWhenUsed="0" w:uiPriority="0" w:semiHidden="0" w:name="HTML Sample"/>
     <w:lsdException w:unhideWhenUsed="0" w:uiPriority="0" w:semiHidden="0" w:name="HTML Typewriter"/>
     <w:lsdException w:unhideWhenUsed="0" w:uiPriority="0" w:semiHidden="0" w:name="HTML Variable"/>
-    <w:lsdException w:unhideWhenUsed="0" w:uiPriority="0" w:name="Normal Table"/>
+    <w:lsdException w:qFormat="1" w:unhideWhenUsed="0" w:uiPriority="0" w:name="Normal Table"/>
     <w:lsdException w:unhideWhenUsed="0" w:uiPriority="0" w:semiHidden="0" w:name="annotation subject"/>
     <w:lsdException w:unhideWhenUsed="0" w:uiPriority="0" w:semiHidden="0" w:name="Table Simple 1"/>
     <w:lsdException w:unhideWhenUsed="0" w:uiPriority="0" w:semiHidden="0" w:name="Table Simple 2"/>
@@ -1108,6 +1689,7 @@
   <w:style w:type="table" w:default="1" w:styleId="3">
     <w:name w:val="Normal Table"/>
     <w:semiHidden/>
+    <w:qFormat/>
     <w:uiPriority w:val="0"/>
     <w:tblPr>
       <w:tblCellMar>

</xml_diff>